<commit_message>
tweak FPGA programming docs
</commit_message>
<xml_diff>
--- a/BoardTesting/Programming_the_FPGAs.docx
+++ b/BoardTesting/Programming_the_FPGAs.docx
@@ -1,6 +1,6 @@
 
 <file path=word/document.xml><?xml version="1.0" encoding="utf-8"?>
-<w:document xmlns:wpc="http://schemas.microsoft.com/office/word/2010/wordprocessingCanvas" xmlns:cx="http://schemas.microsoft.com/office/drawing/2014/chartex" xmlns:cx1="http://schemas.microsoft.com/office/drawing/2015/9/8/chartex" xmlns:cx2="http://schemas.microsoft.com/office/drawing/2015/10/21/chartex" xmlns:cx3="http://schemas.microsoft.com/office/drawing/2016/5/9/chartex" xmlns:cx4="http://schemas.microsoft.com/office/drawing/2016/5/10/chartex" xmlns:cx5="http://schemas.microsoft.com/office/drawing/2016/5/11/chartex" xmlns:cx6="http://schemas.microsoft.com/office/drawing/2016/5/12/chartex" xmlns:cx7="http://schemas.microsoft.com/office/drawing/2016/5/13/chartex" xmlns:cx8="http://schemas.microsoft.com/office/drawing/2016/5/14/chartex" xmlns:mc="http://schemas.openxmlformats.org/markup-compatibility/2006" xmlns:aink="http://schemas.microsoft.com/office/drawing/2016/ink" xmlns:am3d="http://schemas.microsoft.com/office/drawing/2017/model3d" xmlns:o="urn:schemas-microsoft-com:office:office" xmlns:r="http://schemas.openxmlformats.org/officeDocument/2006/relationships" xmlns:m="http://schemas.openxmlformats.org/officeDocument/2006/math" xmlns:v="urn:schemas-microsoft-com:vml" xmlns:wp14="http://schemas.microsoft.com/office/word/2010/wordprocessingDrawing" xmlns:wp="http://schemas.openxmlformats.org/drawingml/2006/wordprocessingDrawing" xmlns:w10="urn:schemas-microsoft-com:office:word" xmlns:w="http://schemas.openxmlformats.org/wordprocessingml/2006/main" xmlns:w14="http://schemas.microsoft.com/office/word/2010/wordml" xmlns:w15="http://schemas.microsoft.com/office/word/2012/wordml" xmlns:w16cid="http://schemas.microsoft.com/office/word/2016/wordml/cid" xmlns:w16se="http://schemas.microsoft.com/office/word/2015/wordml/symex" xmlns:wpg="http://schemas.microsoft.com/office/word/2010/wordprocessingGroup" xmlns:wpi="http://schemas.microsoft.com/office/word/2010/wordprocessingInk" xmlns:wne="http://schemas.microsoft.com/office/word/2006/wordml" xmlns:wps="http://schemas.microsoft.com/office/word/2010/wordprocessingShape" mc:Ignorable="w14 w15 w16se w16cid wp14">
+<w:document xmlns:wpc="http://schemas.microsoft.com/office/word/2010/wordprocessingCanvas" xmlns:cx="http://schemas.microsoft.com/office/drawing/2014/chartex" xmlns:cx1="http://schemas.microsoft.com/office/drawing/2015/9/8/chartex" xmlns:cx2="http://schemas.microsoft.com/office/drawing/2015/10/21/chartex" xmlns:cx3="http://schemas.microsoft.com/office/drawing/2016/5/9/chartex" xmlns:cx4="http://schemas.microsoft.com/office/drawing/2016/5/10/chartex" xmlns:cx5="http://schemas.microsoft.com/office/drawing/2016/5/11/chartex" xmlns:cx6="http://schemas.microsoft.com/office/drawing/2016/5/12/chartex" xmlns:cx7="http://schemas.microsoft.com/office/drawing/2016/5/13/chartex" xmlns:cx8="http://schemas.microsoft.com/office/drawing/2016/5/14/chartex" xmlns:mc="http://schemas.openxmlformats.org/markup-compatibility/2006" xmlns:aink="http://schemas.microsoft.com/office/drawing/2016/ink" xmlns:am3d="http://schemas.microsoft.com/office/drawing/2017/model3d" xmlns:o="urn:schemas-microsoft-com:office:office" xmlns:oel="http://schemas.microsoft.com/office/2019/extlst" xmlns:r="http://schemas.openxmlformats.org/officeDocument/2006/relationships" xmlns:m="http://schemas.openxmlformats.org/officeDocument/2006/math" xmlns:v="urn:schemas-microsoft-com:vml" xmlns:wp14="http://schemas.microsoft.com/office/word/2010/wordprocessingDrawing" xmlns:wp="http://schemas.openxmlformats.org/drawingml/2006/wordprocessingDrawing" xmlns:w10="urn:schemas-microsoft-com:office:word" xmlns:w="http://schemas.openxmlformats.org/wordprocessingml/2006/main" xmlns:w14="http://schemas.microsoft.com/office/word/2010/wordml" xmlns:w15="http://schemas.microsoft.com/office/word/2012/wordml" xmlns:w16cex="http://schemas.microsoft.com/office/word/2018/wordml/cex" xmlns:w16cid="http://schemas.microsoft.com/office/word/2016/wordml/cid" xmlns:w16="http://schemas.microsoft.com/office/word/2018/wordml" xmlns:w16du="http://schemas.microsoft.com/office/word/2023/wordml/word16du" xmlns:w16sdtdh="http://schemas.microsoft.com/office/word/2020/wordml/sdtdatahash" xmlns:w16sdtfl="http://schemas.microsoft.com/office/word/2024/wordml/sdtformatlock" xmlns:w16se="http://schemas.microsoft.com/office/word/2015/wordml/symex" xmlns:wpg="http://schemas.microsoft.com/office/word/2010/wordprocessingGroup" xmlns:wpi="http://schemas.microsoft.com/office/word/2010/wordprocessingInk" xmlns:wne="http://schemas.microsoft.com/office/word/2006/wordml" xmlns:wps="http://schemas.microsoft.com/office/word/2010/wordprocessingShape" mc:Ignorable="w14 w15 w16se w16cid w16 w16cex w16sdtdh w16sdtfl w16du wp14">
   <w:body>
     <w:p>
       <w:pPr>
@@ -30,8 +30,6 @@
       <w:r>
         <w:t xml:space="preserve"> the Apollo</w:t>
       </w:r>
-      <w:bookmarkStart w:id="0" w:name="_GoBack"/>
-      <w:bookmarkEnd w:id="0"/>
       <w:r>
         <w:t xml:space="preserve"> FPGAs using the </w:t>
       </w:r>
@@ -65,7 +63,26 @@
     </w:p>
     <w:p>
       <w:r>
-        <w:t xml:space="preserve">Once logged onto a Cornell computer connected to an Apollo board, open a terminal. One way this can be done is by clicking the “Activities” button in the top </w:t>
+        <w:t>Once logged onto a Cornell computer connected to an Apollo board, open a terminal.</w:t>
+      </w:r>
+      <w:r>
+        <w:t xml:space="preserve"> </w:t>
+      </w:r>
+      <w:r>
+        <w:rPr>
+          <w:b/>
+          <w:bCs/>
+          <w:i/>
+          <w:iCs/>
+          <w:highlight w:val="yellow"/>
+        </w:rPr>
+        <w:t>(For production testing, the node to log onto is lnx231.classe.cornell.edu.)</w:t>
+      </w:r>
+      <w:r>
+        <w:t xml:space="preserve"> </w:t>
+      </w:r>
+      <w:r>
+        <w:t xml:space="preserve"> One way this can be done is by clicking the “Activities” button in the top </w:t>
       </w:r>
       <w:r>
         <w:t>left-hand</w:t>
@@ -84,7 +101,7 @@
           <w:noProof/>
         </w:rPr>
         <w:drawing>
-          <wp:inline distT="0" distB="0" distL="0" distR="0">
+          <wp:inline distT="0" distB="0" distL="0" distR="0" wp14:anchorId="7FE0E304" wp14:editId="7171FAEC">
             <wp:extent cx="5160475" cy="2905524"/>
             <wp:effectExtent l="0" t="0" r="0" b="3175"/>
             <wp:docPr id="2" name="Picture 2"/>
@@ -151,7 +168,7 @@
           <w:noProof/>
         </w:rPr>
         <w:drawing>
-          <wp:inline distT="0" distB="0" distL="0" distR="0">
+          <wp:inline distT="0" distB="0" distL="0" distR="0" wp14:anchorId="3CB43448" wp14:editId="6846946E">
             <wp:extent cx="5124261" cy="2899916"/>
             <wp:effectExtent l="0" t="0" r="0" b="0"/>
             <wp:docPr id="3" name="Picture 3"/>
@@ -255,77 +272,160 @@
         <w:autoSpaceDN w:val="0"/>
         <w:adjustRightInd w:val="0"/>
         <w:rPr>
+          <w:rFonts w:ascii="Menlo" w:hAnsi="Menlo" w:cs="Menlo"/>
+          <w:sz w:val="22"/>
+          <w:szCs w:val="22"/>
+        </w:rPr>
+      </w:pPr>
+      <w:r>
+        <w:rPr>
+          <w:rFonts w:ascii="Menlo" w:hAnsi="Menlo" w:cs="Menlo"/>
+          <w:sz w:val="22"/>
+          <w:szCs w:val="22"/>
+        </w:rPr>
+        <w:t>source /nfs/opt/Xilinx/Vivado/2020.2/settings64.sh</w:t>
+      </w:r>
+    </w:p>
+    <w:p>
+      <w:pPr>
+        <w:autoSpaceDE w:val="0"/>
+        <w:autoSpaceDN w:val="0"/>
+        <w:adjustRightInd w:val="0"/>
+        <w:rPr>
+          <w:rFonts w:ascii="Menlo" w:hAnsi="Menlo" w:cs="Menlo"/>
+          <w:sz w:val="22"/>
+          <w:szCs w:val="22"/>
+        </w:rPr>
+      </w:pPr>
+      <w:r>
+        <w:rPr>
+          <w:rFonts w:ascii="Menlo" w:hAnsi="Menlo" w:cs="Menlo"/>
+          <w:sz w:val="22"/>
+          <w:szCs w:val="22"/>
+        </w:rPr>
+        <w:t>export XILINXD_LICENSE_FILE=2100@lnxlm</w:t>
+      </w:r>
+    </w:p>
+    <w:p>
+      <w:pPr>
+        <w:rPr>
+          <w:rFonts w:ascii="Menlo" w:hAnsi="Menlo" w:cs="Menlo"/>
+          <w:sz w:val="22"/>
+          <w:szCs w:val="22"/>
+        </w:rPr>
+      </w:pPr>
+      <w:proofErr w:type="spellStart"/>
+      <w:r>
+        <w:rPr>
+          <w:rFonts w:ascii="Menlo" w:hAnsi="Menlo" w:cs="Menlo"/>
+          <w:sz w:val="22"/>
+          <w:szCs w:val="22"/>
+        </w:rPr>
+        <w:t>vivado</w:t>
+      </w:r>
+      <w:proofErr w:type="spellEnd"/>
+    </w:p>
+    <w:p>
+      <w:pPr>
+        <w:rPr>
           <w:rFonts w:ascii="AppleSystemUIFont" w:hAnsi="AppleSystemUIFont" w:cs="AppleSystemUIFont"/>
           <w:sz w:val="26"/>
           <w:szCs w:val="26"/>
         </w:rPr>
       </w:pPr>
-      <w:r>
+    </w:p>
+    <w:p>
+      <w:pPr>
+        <w:rPr>
+          <w:rFonts w:ascii="AppleSystemUIFont" w:hAnsi="AppleSystemUIFont" w:cs="AppleSystemUIFont"/>
+          <w:i/>
+          <w:iCs/>
+          <w:sz w:val="26"/>
+          <w:szCs w:val="26"/>
+        </w:rPr>
+      </w:pPr>
+      <w:r>
+        <w:rPr>
+          <w:rFonts w:ascii="AppleSystemUIFont" w:hAnsi="AppleSystemUIFont" w:cs="AppleSystemUIFont"/>
+          <w:i/>
+          <w:iCs/>
+          <w:sz w:val="26"/>
+          <w:szCs w:val="26"/>
+          <w:highlight w:val="yellow"/>
+        </w:rPr>
+        <w:t xml:space="preserve">Note that </w:t>
+      </w:r>
+      <w:proofErr w:type="spellStart"/>
+      <w:r>
+        <w:rPr>
+          <w:rFonts w:ascii="AppleSystemUIFont" w:hAnsi="AppleSystemUIFont" w:cs="AppleSystemUIFont"/>
+          <w:i/>
+          <w:iCs/>
+          <w:sz w:val="26"/>
+          <w:szCs w:val="26"/>
+          <w:highlight w:val="yellow"/>
+        </w:rPr>
+        <w:t>vivado</w:t>
+      </w:r>
+      <w:proofErr w:type="spellEnd"/>
+      <w:r>
+        <w:rPr>
+          <w:rFonts w:ascii="AppleSystemUIFont" w:hAnsi="AppleSystemUIFont" w:cs="AppleSystemUIFont"/>
+          <w:i/>
+          <w:iCs/>
+          <w:sz w:val="26"/>
+          <w:szCs w:val="26"/>
+          <w:highlight w:val="yellow"/>
+        </w:rPr>
+        <w:t xml:space="preserve"> creates a log file where it is launched, so make sure you have </w:t>
+      </w:r>
+      <w:proofErr w:type="gramStart"/>
+      <w:r>
+        <w:rPr>
+          <w:rFonts w:ascii="AppleSystemUIFont" w:hAnsi="AppleSystemUIFont" w:cs="AppleSystemUIFont"/>
+          <w:i/>
+          <w:iCs/>
+          <w:sz w:val="26"/>
+          <w:szCs w:val="26"/>
+          <w:highlight w:val="yellow"/>
+        </w:rPr>
+        <w:t>write</w:t>
+      </w:r>
+      <w:proofErr w:type="gramEnd"/>
+      <w:r>
+        <w:rPr>
+          <w:rFonts w:ascii="AppleSystemUIFont" w:hAnsi="AppleSystemUIFont" w:cs="AppleSystemUIFont"/>
+          <w:i/>
+          <w:iCs/>
+          <w:sz w:val="26"/>
+          <w:szCs w:val="26"/>
+          <w:highlight w:val="yellow"/>
+        </w:rPr>
+        <w:t xml:space="preserve"> permission in the directory you are writing in.</w:t>
+      </w:r>
+      <w:r>
+        <w:rPr>
+          <w:rFonts w:ascii="AppleSystemUIFont" w:hAnsi="AppleSystemUIFont" w:cs="AppleSystemUIFont"/>
+          <w:i/>
+          <w:iCs/>
+          <w:sz w:val="26"/>
+          <w:szCs w:val="26"/>
+        </w:rPr>
+        <w:t xml:space="preserve"> </w:t>
+      </w:r>
+    </w:p>
+    <w:p>
+      <w:pPr>
         <w:rPr>
           <w:rFonts w:ascii="AppleSystemUIFont" w:hAnsi="AppleSystemUIFont" w:cs="AppleSystemUIFont"/>
           <w:sz w:val="26"/>
           <w:szCs w:val="26"/>
         </w:rPr>
-        <w:t>source /nfs/opt/Xilinx/Vivado/2020.2/settings64.sh</w:t>
-      </w:r>
-    </w:p>
-    <w:p>
-      <w:pPr>
-        <w:autoSpaceDE w:val="0"/>
-        <w:autoSpaceDN w:val="0"/>
-        <w:adjustRightInd w:val="0"/>
-        <w:rPr>
-          <w:rFonts w:ascii="AppleSystemUIFont" w:hAnsi="AppleSystemUIFont" w:cs="AppleSystemUIFont"/>
-          <w:sz w:val="26"/>
-          <w:szCs w:val="26"/>
-        </w:rPr>
-      </w:pPr>
-      <w:r>
-        <w:rPr>
-          <w:rFonts w:ascii="AppleSystemUIFont" w:hAnsi="AppleSystemUIFont" w:cs="AppleSystemUIFont"/>
-          <w:sz w:val="26"/>
-          <w:szCs w:val="26"/>
-        </w:rPr>
-        <w:t>export XILINXD_LICENSE_FILE=2100@lnxlm</w:t>
-      </w:r>
-    </w:p>
-    <w:p>
-      <w:pPr>
-        <w:rPr>
-          <w:rFonts w:ascii="AppleSystemUIFont" w:hAnsi="AppleSystemUIFont" w:cs="AppleSystemUIFont"/>
-          <w:sz w:val="26"/>
-          <w:szCs w:val="26"/>
-        </w:rPr>
-      </w:pPr>
-      <w:proofErr w:type="spellStart"/>
-      <w:r>
-        <w:rPr>
-          <w:rFonts w:ascii="AppleSystemUIFont" w:hAnsi="AppleSystemUIFont" w:cs="AppleSystemUIFont"/>
-          <w:sz w:val="26"/>
-          <w:szCs w:val="26"/>
-        </w:rPr>
-        <w:t>vivado</w:t>
-      </w:r>
-      <w:proofErr w:type="spellEnd"/>
-    </w:p>
-    <w:p>
-      <w:pPr>
-        <w:rPr>
-          <w:rFonts w:ascii="AppleSystemUIFont" w:hAnsi="AppleSystemUIFont" w:cs="AppleSystemUIFont"/>
-          <w:sz w:val="26"/>
-          <w:szCs w:val="26"/>
-        </w:rPr>
-      </w:pPr>
-    </w:p>
-    <w:p>
-      <w:r>
-        <w:t xml:space="preserve">Upon entering the above </w:t>
-      </w:r>
-      <w:r>
-        <w:t>commands</w:t>
-      </w:r>
-      <w:r>
-        <w:t xml:space="preserve"> into the terminal, the terminal should print the following messages:</w:t>
+      </w:pPr>
+    </w:p>
+    <w:p>
+      <w:r>
+        <w:t>Upon entering the above commands into the terminal, the terminal should print the following messages:</w:t>
       </w:r>
     </w:p>
     <w:p/>
@@ -338,7 +438,7 @@
           <w:noProof/>
         </w:rPr>
         <w:drawing>
-          <wp:inline distT="0" distB="0" distL="0" distR="0">
+          <wp:inline distT="0" distB="0" distL="0" distR="0" wp14:anchorId="76B93DD6" wp14:editId="3B8640F0">
             <wp:extent cx="5245100" cy="3670300"/>
             <wp:effectExtent l="0" t="0" r="0" b="0"/>
             <wp:docPr id="4" name="Picture 4"/>
@@ -450,7 +550,7 @@
           <w:noProof/>
         </w:rPr>
         <w:drawing>
-          <wp:inline distT="0" distB="0" distL="0" distR="0">
+          <wp:inline distT="0" distB="0" distL="0" distR="0" wp14:anchorId="28761D51" wp14:editId="564F7601">
             <wp:extent cx="4988459" cy="2801744"/>
             <wp:effectExtent l="0" t="0" r="3175" b="5080"/>
             <wp:docPr id="5" name="Picture 5"/>
@@ -495,13 +595,7 @@
     <w:p/>
     <w:p>
       <w:r>
-        <w:t>This should open the hardware manager designed to program, test</w:t>
-      </w:r>
-      <w:r>
-        <w:t>,</w:t>
-      </w:r>
-      <w:r>
-        <w:t xml:space="preserve"> and interact in other ways with the Apollo </w:t>
+        <w:t xml:space="preserve">This should open the hardware manager designed to program, test, and interact in other ways with the Apollo </w:t>
       </w:r>
       <w:r>
         <w:t>board.</w:t>
@@ -553,7 +647,7 @@
           <w:noProof/>
         </w:rPr>
         <w:drawing>
-          <wp:inline distT="0" distB="0" distL="0" distR="0">
+          <wp:inline distT="0" distB="0" distL="0" distR="0" wp14:anchorId="416EEC70" wp14:editId="577169FD">
             <wp:extent cx="4888871" cy="2768270"/>
             <wp:effectExtent l="0" t="0" r="635" b="635"/>
             <wp:docPr id="7" name="Picture 7"/>
@@ -647,10 +741,7 @@
         <w:t>”, and the other should read “xcvu13p_1”.</w:t>
       </w:r>
       <w:r>
-        <w:t xml:space="preserve"> </w:t>
-      </w:r>
-      <w:r>
-        <w:t xml:space="preserve">If instead you see a long scrollable list of other components, don’t worry. This just means that at least one of the boards is already programmed. The device may read as “Programmed” or “Not programmed” next to the name to indicate this. Either setting is fine. The procedure for programming the boards will be the same. The important point is that you can find the two devices of interest in that list. However, you may want to click the downward facing arrow next to programmed devices to hide the MGT </w:t>
+        <w:t xml:space="preserve"> If instead you see a long scrollable list of other components, don’t worry. This just means that at least one of the boards is already programmed. The device may read as “Programmed” or “Not programmed” next to the name to indicate this. Either setting is fine. The procedure for programming the boards will be the same. The important point is that you can find the two devices of interest in that list. However, you may want to click the downward facing arrow next to programmed devices to hide the MGT </w:t>
       </w:r>
       <w:proofErr w:type="gramStart"/>
       <w:r>
@@ -671,7 +762,7 @@
           <w:noProof/>
         </w:rPr>
         <w:drawing>
-          <wp:inline distT="0" distB="0" distL="0" distR="0">
+          <wp:inline distT="0" distB="0" distL="0" distR="0" wp14:anchorId="34FBFEEE" wp14:editId="426FB924">
             <wp:extent cx="5943600" cy="3636645"/>
             <wp:effectExtent l="0" t="0" r="0" b="0"/>
             <wp:docPr id="8" name="Picture 8"/>
@@ -755,7 +846,7 @@
           <w:noProof/>
         </w:rPr>
         <w:drawing>
-          <wp:inline distT="0" distB="0" distL="0" distR="0">
+          <wp:inline distT="0" distB="0" distL="0" distR="0" wp14:anchorId="531E7B42" wp14:editId="536B835E">
             <wp:extent cx="3348273" cy="2915216"/>
             <wp:effectExtent l="0" t="0" r="5080" b="6350"/>
             <wp:docPr id="10" name="Picture 10"/>
@@ -827,43 +918,13 @@
         <w:t xml:space="preserve">That will open a window titled “Program Device” as shown below. </w:t>
       </w:r>
       <w:r>
-        <w:t>Finally, copy and paste the path to your bit file</w:t>
-      </w:r>
-      <w:r>
-        <w:t xml:space="preserve"> </w:t>
-      </w:r>
-      <w:r>
-        <w:t>(e.g. /nfs/cms/tracktrigger/apollo/clocktest/clock_test.bit)</w:t>
-      </w:r>
-      <w:r>
-        <w:t xml:space="preserve"> </w:t>
-      </w:r>
-      <w:r>
-        <w:t>in the “</w:t>
-      </w:r>
-      <w:r>
-        <w:t>Bitstream file</w:t>
-      </w:r>
-      <w:r>
-        <w:t>:” text box</w:t>
-      </w:r>
-      <w:r>
-        <w:t xml:space="preserve">. </w:t>
+        <w:t xml:space="preserve">Finally, copy and paste the path to your bit file (e.g. /nfs/cms/tracktrigger/apollo/clocktest/clock_test.bit) in the “Bitstream file:” text box. </w:t>
       </w:r>
       <w:r>
         <w:t>Make sure you are copying the correct firmware. Some firmwares are specific to one FPGA or the other. Other firmwares expect certain connectors on the external links and using the wrong firmware could damage the board as a result. Finally</w:t>
       </w:r>
       <w:r>
-        <w:t>,</w:t>
-      </w:r>
-      <w:r>
-        <w:t xml:space="preserve"> click the blue “</w:t>
-      </w:r>
-      <w:r>
-        <w:t>Program</w:t>
-      </w:r>
-      <w:r>
-        <w:t>” button to program the first FPGA (xcvu13p_0) with the desired firmware.</w:t>
+        <w:t>, click the blue “Program” button to program the first FPGA (xcvu13p_0) with the desired firmware.</w:t>
       </w:r>
     </w:p>
     <w:p/>
@@ -876,7 +937,7 @@
           <w:noProof/>
         </w:rPr>
         <w:drawing>
-          <wp:inline distT="0" distB="0" distL="0" distR="0">
+          <wp:inline distT="0" distB="0" distL="0" distR="0" wp14:anchorId="5E9B98AB" wp14:editId="123CCB10">
             <wp:extent cx="4599160" cy="2395396"/>
             <wp:effectExtent l="0" t="0" r="0" b="5080"/>
             <wp:docPr id="16" name="Picture 16"/>
@@ -938,7 +999,7 @@
           <w:noProof/>
         </w:rPr>
         <w:drawing>
-          <wp:inline distT="0" distB="0" distL="0" distR="0">
+          <wp:inline distT="0" distB="0" distL="0" distR="0" wp14:anchorId="4146F0B7" wp14:editId="598D7665">
             <wp:extent cx="4876800" cy="1320800"/>
             <wp:effectExtent l="0" t="0" r="0" b="0"/>
             <wp:docPr id="13" name="Picture 13"/>
@@ -1018,7 +1079,7 @@
 </file>
 
 <file path=word/numbering.xml><?xml version="1.0" encoding="utf-8"?>
-<w:numbering xmlns:wpc="http://schemas.microsoft.com/office/word/2010/wordprocessingCanvas" xmlns:cx="http://schemas.microsoft.com/office/drawing/2014/chartex" xmlns:cx1="http://schemas.microsoft.com/office/drawing/2015/9/8/chartex" xmlns:cx2="http://schemas.microsoft.com/office/drawing/2015/10/21/chartex" xmlns:cx3="http://schemas.microsoft.com/office/drawing/2016/5/9/chartex" xmlns:cx4="http://schemas.microsoft.com/office/drawing/2016/5/10/chartex" xmlns:cx5="http://schemas.microsoft.com/office/drawing/2016/5/11/chartex" xmlns:cx6="http://schemas.microsoft.com/office/drawing/2016/5/12/chartex" xmlns:cx7="http://schemas.microsoft.com/office/drawing/2016/5/13/chartex" xmlns:cx8="http://schemas.microsoft.com/office/drawing/2016/5/14/chartex" xmlns:mc="http://schemas.openxmlformats.org/markup-compatibility/2006" xmlns:aink="http://schemas.microsoft.com/office/drawing/2016/ink" xmlns:am3d="http://schemas.microsoft.com/office/drawing/2017/model3d" xmlns:o="urn:schemas-microsoft-com:office:office" xmlns:r="http://schemas.openxmlformats.org/officeDocument/2006/relationships" xmlns:m="http://schemas.openxmlformats.org/officeDocument/2006/math" xmlns:v="urn:schemas-microsoft-com:vml" xmlns:wp14="http://schemas.microsoft.com/office/word/2010/wordprocessingDrawing" xmlns:wp="http://schemas.openxmlformats.org/drawingml/2006/wordprocessingDrawing" xmlns:w10="urn:schemas-microsoft-com:office:word" xmlns:w="http://schemas.openxmlformats.org/wordprocessingml/2006/main" xmlns:w14="http://schemas.microsoft.com/office/word/2010/wordml" xmlns:w15="http://schemas.microsoft.com/office/word/2012/wordml" xmlns:w16cid="http://schemas.microsoft.com/office/word/2016/wordml/cid" xmlns:w16se="http://schemas.microsoft.com/office/word/2015/wordml/symex" xmlns:wpg="http://schemas.microsoft.com/office/word/2010/wordprocessingGroup" xmlns:wpi="http://schemas.microsoft.com/office/word/2010/wordprocessingInk" xmlns:wne="http://schemas.microsoft.com/office/word/2006/wordml" xmlns:wps="http://schemas.microsoft.com/office/word/2010/wordprocessingShape" mc:Ignorable="w14 w15 w16se w16cid wp14">
+<w:numbering xmlns:wpc="http://schemas.microsoft.com/office/word/2010/wordprocessingCanvas" xmlns:cx="http://schemas.microsoft.com/office/drawing/2014/chartex" xmlns:cx1="http://schemas.microsoft.com/office/drawing/2015/9/8/chartex" xmlns:cx2="http://schemas.microsoft.com/office/drawing/2015/10/21/chartex" xmlns:cx3="http://schemas.microsoft.com/office/drawing/2016/5/9/chartex" xmlns:cx4="http://schemas.microsoft.com/office/drawing/2016/5/10/chartex" xmlns:cx5="http://schemas.microsoft.com/office/drawing/2016/5/11/chartex" xmlns:cx6="http://schemas.microsoft.com/office/drawing/2016/5/12/chartex" xmlns:cx7="http://schemas.microsoft.com/office/drawing/2016/5/13/chartex" xmlns:cx8="http://schemas.microsoft.com/office/drawing/2016/5/14/chartex" xmlns:mc="http://schemas.openxmlformats.org/markup-compatibility/2006" xmlns:aink="http://schemas.microsoft.com/office/drawing/2016/ink" xmlns:am3d="http://schemas.microsoft.com/office/drawing/2017/model3d" xmlns:o="urn:schemas-microsoft-com:office:office" xmlns:oel="http://schemas.microsoft.com/office/2019/extlst" xmlns:r="http://schemas.openxmlformats.org/officeDocument/2006/relationships" xmlns:m="http://schemas.openxmlformats.org/officeDocument/2006/math" xmlns:v="urn:schemas-microsoft-com:vml" xmlns:wp14="http://schemas.microsoft.com/office/word/2010/wordprocessingDrawing" xmlns:wp="http://schemas.openxmlformats.org/drawingml/2006/wordprocessingDrawing" xmlns:w10="urn:schemas-microsoft-com:office:word" xmlns:w="http://schemas.openxmlformats.org/wordprocessingml/2006/main" xmlns:w14="http://schemas.microsoft.com/office/word/2010/wordml" xmlns:w15="http://schemas.microsoft.com/office/word/2012/wordml" xmlns:w16cex="http://schemas.microsoft.com/office/word/2018/wordml/cex" xmlns:w16cid="http://schemas.microsoft.com/office/word/2016/wordml/cid" xmlns:w16="http://schemas.microsoft.com/office/word/2018/wordml" xmlns:w16du="http://schemas.microsoft.com/office/word/2023/wordml/word16du" xmlns:w16sdtdh="http://schemas.microsoft.com/office/word/2020/wordml/sdtdatahash" xmlns:w16sdtfl="http://schemas.microsoft.com/office/word/2024/wordml/sdtformatlock" xmlns:w16se="http://schemas.microsoft.com/office/word/2015/wordml/symex" xmlns:wpg="http://schemas.microsoft.com/office/word/2010/wordprocessingGroup" xmlns:wpi="http://schemas.microsoft.com/office/word/2010/wordprocessingInk" xmlns:wne="http://schemas.microsoft.com/office/word/2006/wordml" xmlns:wps="http://schemas.microsoft.com/office/word/2010/wordprocessingShape" mc:Ignorable="w14 w15 w16se w16cid w16 w16cex w16sdtdh w16sdtfl w16du wp14">
   <w:abstractNum w:abstractNumId="0" w15:restartNumberingAfterBreak="0">
     <w:nsid w:val="11CE48CD"/>
     <w:multiLevelType w:val="hybridMultilevel"/>
@@ -1108,14 +1169,14 @@
       </w:pPr>
     </w:lvl>
   </w:abstractNum>
-  <w:num w:numId="1">
+  <w:num w:numId="1" w16cid:durableId="1282960129">
     <w:abstractNumId w:val="0"/>
   </w:num>
 </w:numbering>
 </file>
 
 <file path=word/styles.xml><?xml version="1.0" encoding="utf-8"?>
-<w:styles xmlns:mc="http://schemas.openxmlformats.org/markup-compatibility/2006" xmlns:r="http://schemas.openxmlformats.org/officeDocument/2006/relationships" xmlns:w="http://schemas.openxmlformats.org/wordprocessingml/2006/main" xmlns:w14="http://schemas.microsoft.com/office/word/2010/wordml" xmlns:w15="http://schemas.microsoft.com/office/word/2012/wordml" xmlns:w16cid="http://schemas.microsoft.com/office/word/2016/wordml/cid" xmlns:w16se="http://schemas.microsoft.com/office/word/2015/wordml/symex" mc:Ignorable="w14 w15 w16se w16cid">
+<w:styles xmlns:mc="http://schemas.openxmlformats.org/markup-compatibility/2006" xmlns:r="http://schemas.openxmlformats.org/officeDocument/2006/relationships" xmlns:w="http://schemas.openxmlformats.org/wordprocessingml/2006/main" xmlns:w14="http://schemas.microsoft.com/office/word/2010/wordml" xmlns:w15="http://schemas.microsoft.com/office/word/2012/wordml" xmlns:w16cex="http://schemas.microsoft.com/office/word/2018/wordml/cex" xmlns:w16cid="http://schemas.microsoft.com/office/word/2016/wordml/cid" xmlns:w16="http://schemas.microsoft.com/office/word/2018/wordml" xmlns:w16du="http://schemas.microsoft.com/office/word/2023/wordml/word16du" xmlns:w16sdtdh="http://schemas.microsoft.com/office/word/2020/wordml/sdtdatahash" xmlns:w16sdtfl="http://schemas.microsoft.com/office/word/2024/wordml/sdtformatlock" xmlns:w16se="http://schemas.microsoft.com/office/word/2015/wordml/symex" mc:Ignorable="w14 w15 w16se w16cid w16 w16cex w16sdtdh w16sdtfl w16du">
   <w:docDefaults>
     <w:rPrDefault>
       <w:rPr>
@@ -1127,7 +1188,7 @@
     </w:rPrDefault>
     <w:pPrDefault/>
   </w:docDefaults>
-  <w:latentStyles w:defLockedState="0" w:defUIPriority="99" w:defSemiHidden="0" w:defUnhideWhenUsed="0" w:defQFormat="0" w:count="375">
+  <w:latentStyles w:defLockedState="0" w:defUIPriority="99" w:defSemiHidden="0" w:defUnhideWhenUsed="0" w:defQFormat="0" w:count="376">
     <w:lsdException w:name="Normal" w:uiPriority="0" w:qFormat="1"/>
     <w:lsdException w:name="heading 1" w:uiPriority="9" w:qFormat="1"/>
     <w:lsdException w:name="heading 2" w:semiHidden="1" w:uiPriority="9" w:unhideWhenUsed="1" w:qFormat="1"/>
@@ -1503,6 +1564,7 @@
     <w:lsdException w:name="Smart Hyperlink" w:semiHidden="1" w:unhideWhenUsed="1"/>
     <w:lsdException w:name="Hashtag" w:semiHidden="1" w:unhideWhenUsed="1"/>
     <w:lsdException w:name="Unresolved Mention" w:semiHidden="1" w:unhideWhenUsed="1"/>
+    <w:lsdException w:name="Smart Link" w:semiHidden="1" w:unhideWhenUsed="1"/>
   </w:latentStyles>
   <w:style w:type="paragraph" w:default="1" w:styleId="Normal">
     <w:name w:val="Normal"/>
@@ -1511,6 +1573,7 @@
   <w:style w:type="character" w:default="1" w:styleId="DefaultParagraphFont">
     <w:name w:val="Default Paragraph Font"/>
     <w:uiPriority w:val="1"/>
+    <w:semiHidden/>
     <w:unhideWhenUsed/>
   </w:style>
   <w:style w:type="table" w:default="1" w:styleId="TableNormal">

</xml_diff>